<commit_message>
Kiber - 3.b tétel hozzáadva
</commit_message>
<xml_diff>
--- a/Kiberbiztonság szakirány/3.b - IDS, IPS.docx
+++ b/Kiberbiztonság szakirány/3.b - IDS, IPS.docx
@@ -6,6 +6,11 @@
       <w:pPr>
         <w:pStyle w:val="Cmsor1"/>
         <w:rPr>
+          <w:lang w:val="hu-HU"/>
+        </w:rPr>
+      </w:pPr>
+      <w:r>
+        <w:rPr>
           <w:rFonts w:ascii="Arial" w:hAnsi="Arial" w:cs="Arial"/>
           <w:b/>
           <w:noProof w:val="0"/>
@@ -13,7 +18,8 @@
           <w:szCs w:val="22"/>
           <w:lang w:val="hu-HU"/>
         </w:rPr>
-      </w:pPr>
+        <w:t>3.b</w:t>
+      </w:r>
       <w:r>
         <w:rPr>
           <w:rFonts w:ascii="Arial" w:hAnsi="Arial" w:cs="Arial"/>
@@ -23,30 +29,1619 @@
           <w:szCs w:val="22"/>
           <w:lang w:val="hu-HU"/>
         </w:rPr>
-        <w:t>3.b</w:t>
-      </w:r>
-      <w:r>
-        <w:rPr>
-          <w:rFonts w:ascii="Arial" w:hAnsi="Arial" w:cs="Arial"/>
-          <w:b/>
-          <w:noProof w:val="0"/>
-          <w:sz w:val="22"/>
-          <w:szCs w:val="22"/>
+        <w:tab/>
+      </w:r>
+      <w:r>
+        <w:rPr>
           <w:lang w:val="hu-HU"/>
         </w:rPr>
-        <w:tab/>
+        <w:t>Ismertesse a behatolás érzékelő és megelőző rendszerek (IDS/IPS) célját, típusait, működési elveit</w:t>
       </w:r>
       <w:r>
         <w:rPr>
           <w:lang w:val="hu-HU"/>
         </w:rPr>
-        <w:t>Ismertesse a behatolás érzékelő és megelőző rendszerek (IDS/IPS) célját, típusait, működési elveit</w:t>
-      </w:r>
-      <w:r>
-        <w:rPr>
-          <w:lang w:val="hu-HU"/>
-        </w:rPr>
         <w:t>!</w:t>
+      </w:r>
+    </w:p>
+    <w:p>
+      <w:pPr>
+        <w:pStyle w:val="Cmsor1"/>
+      </w:pPr>
+      <w:r>
+        <w:t>IDS és IPS rendeltetés, alapfunkciók, tervezési megfontolások, lehetőségek, szolgáltatások</w:t>
+      </w:r>
+    </w:p>
+    <w:p>
+      <w:pPr>
+        <w:pStyle w:val="Cmsor2"/>
+      </w:pPr>
+      <w:r>
+        <w:t>IPS és IPS rendeltetése</w:t>
+      </w:r>
+    </w:p>
+    <w:p>
+      <w:pPr>
+        <w:pStyle w:val="Listaszerbekezds"/>
+        <w:numPr>
+          <w:ilvl w:val="0"/>
+          <w:numId w:val="1"/>
+        </w:numPr>
+      </w:pPr>
+      <w:r>
+        <w:t>Behatolás érzékelő eszközöknek a hálózat kritikus forgalmat átbocsátó pontjaira helyezésével a nem kívánt vagy jogosulatlan forgalom érzékelése és valós idejű beavatkozás is elvégezhető.</w:t>
+      </w:r>
+    </w:p>
+    <w:p>
+      <w:pPr>
+        <w:pStyle w:val="Cmsor2"/>
+      </w:pPr>
+      <w:r>
+        <w:t>IDS és IPS alapfunkciók</w:t>
+      </w:r>
+    </w:p>
+    <w:p>
+      <w:pPr>
+        <w:pStyle w:val="Listaszerbekezds"/>
+        <w:numPr>
+          <w:ilvl w:val="0"/>
+          <w:numId w:val="1"/>
+        </w:numPr>
+      </w:pPr>
+      <w:r>
+        <w:rPr>
+          <w:b/>
+          <w:bCs/>
+        </w:rPr>
+        <w:t>Érzékelik</w:t>
+      </w:r>
+    </w:p>
+    <w:p>
+      <w:pPr>
+        <w:pStyle w:val="Listaszerbekezds"/>
+        <w:numPr>
+          <w:ilvl w:val="1"/>
+          <w:numId w:val="1"/>
+        </w:numPr>
+      </w:pPr>
+      <w:r>
+        <w:t>Gyanús csomagokat</w:t>
+      </w:r>
+    </w:p>
+    <w:p>
+      <w:pPr>
+        <w:pStyle w:val="Listaszerbekezds"/>
+        <w:numPr>
+          <w:ilvl w:val="1"/>
+          <w:numId w:val="1"/>
+        </w:numPr>
+      </w:pPr>
+      <w:r>
+        <w:t>Illegális tevékenységre utaló adattartalmakat</w:t>
+      </w:r>
+    </w:p>
+    <w:p>
+      <w:pPr>
+        <w:pStyle w:val="Listaszerbekezds"/>
+        <w:numPr>
+          <w:ilvl w:val="1"/>
+          <w:numId w:val="1"/>
+        </w:numPr>
+      </w:pPr>
+      <w:r>
+        <w:t>Normálistól eltérő forgalom mintákat</w:t>
+      </w:r>
+    </w:p>
+    <w:p>
+      <w:pPr>
+        <w:pStyle w:val="Listaszerbekezds"/>
+        <w:numPr>
+          <w:ilvl w:val="1"/>
+          <w:numId w:val="1"/>
+        </w:numPr>
+      </w:pPr>
+      <w:r>
+        <w:t>Küszöb értékeket meghaladó mennyiségű csomagokat</w:t>
+      </w:r>
+    </w:p>
+    <w:p>
+      <w:pPr>
+        <w:pStyle w:val="Listaszerbekezds"/>
+        <w:numPr>
+          <w:ilvl w:val="1"/>
+          <w:numId w:val="1"/>
+        </w:numPr>
+      </w:pPr>
+      <w:r>
+        <w:t>IDS jelzi a behatolás tényét</w:t>
+      </w:r>
+    </w:p>
+    <w:p>
+      <w:pPr>
+        <w:pStyle w:val="Listaszerbekezds"/>
+        <w:numPr>
+          <w:ilvl w:val="1"/>
+          <w:numId w:val="1"/>
+        </w:numPr>
+      </w:pPr>
+      <w:r>
+        <w:t>IPS valós időben ellenintézkedéseket tesz a támadás megelőzésére</w:t>
+      </w:r>
+    </w:p>
+    <w:p>
+      <w:pPr>
+        <w:pStyle w:val="Cmsor2"/>
+      </w:pPr>
+      <w:r>
+        <w:t>Tervezési megfontolások</w:t>
+      </w:r>
+    </w:p>
+    <w:p>
+      <w:pPr>
+        <w:pStyle w:val="Listaszerbekezds"/>
+        <w:numPr>
+          <w:ilvl w:val="0"/>
+          <w:numId w:val="1"/>
+        </w:numPr>
+      </w:pPr>
+      <w:r>
+        <w:rPr>
+          <w:b/>
+          <w:bCs/>
+        </w:rPr>
+        <w:t>Védelem</w:t>
+      </w:r>
+      <w:r>
+        <w:rPr>
+          <w:b/>
+          <w:bCs/>
+        </w:rPr>
+        <w:t xml:space="preserve">: </w:t>
+      </w:r>
+      <w:r>
+        <w:t>Biztonsági politika kialakítása és megvalósítása megfelelő technológia alkalmazásával.</w:t>
+      </w:r>
+    </w:p>
+    <w:p>
+      <w:pPr>
+        <w:pStyle w:val="Listaszerbekezds"/>
+        <w:numPr>
+          <w:ilvl w:val="0"/>
+          <w:numId w:val="1"/>
+        </w:numPr>
+      </w:pPr>
+      <w:r>
+        <w:rPr>
+          <w:b/>
+          <w:bCs/>
+        </w:rPr>
+        <w:t xml:space="preserve">Érzékelés: </w:t>
+      </w:r>
+      <w:r>
+        <w:t>Támadások észlelése</w:t>
+      </w:r>
+    </w:p>
+    <w:p>
+      <w:pPr>
+        <w:pStyle w:val="Listaszerbekezds"/>
+        <w:numPr>
+          <w:ilvl w:val="0"/>
+          <w:numId w:val="1"/>
+        </w:numPr>
+      </w:pPr>
+      <w:r>
+        <w:rPr>
+          <w:b/>
+          <w:bCs/>
+        </w:rPr>
+        <w:t xml:space="preserve">Elhárítás: </w:t>
+      </w:r>
+      <w:r>
+        <w:t>Válaszlépés megtétele</w:t>
+      </w:r>
+    </w:p>
+    <w:p>
+      <w:pPr>
+        <w:pStyle w:val="Listaszerbekezds"/>
+        <w:numPr>
+          <w:ilvl w:val="0"/>
+          <w:numId w:val="1"/>
+        </w:numPr>
+      </w:pPr>
+      <w:r>
+        <w:rPr>
+          <w:b/>
+          <w:bCs/>
+        </w:rPr>
+        <w:t>Értékelés:</w:t>
+      </w:r>
+      <w:r>
+        <w:t xml:space="preserve"> Kockázatelemzés, ellenintézkedések és költség/haszon elemzés</w:t>
+      </w:r>
+    </w:p>
+    <w:p>
+      <w:pPr>
+        <w:pStyle w:val="Listaszerbekezds"/>
+        <w:numPr>
+          <w:ilvl w:val="0"/>
+          <w:numId w:val="1"/>
+        </w:numPr>
+      </w:pPr>
+      <w:r>
+        <w:rPr>
+          <w:b/>
+          <w:bCs/>
+        </w:rPr>
+        <w:t>Javítás:</w:t>
+      </w:r>
+      <w:r>
+        <w:t xml:space="preserve"> Kiválasztott ellenintézkedések megvalósítása</w:t>
+      </w:r>
+    </w:p>
+    <w:p>
+      <w:pPr>
+        <w:pStyle w:val="Cmsor2"/>
+      </w:pPr>
+      <w:r>
+        <w:t>Szolgáltatások és lehetőségek</w:t>
+      </w:r>
+    </w:p>
+    <w:p>
+      <w:pPr>
+        <w:pStyle w:val="Cmsor3"/>
+      </w:pPr>
+      <w:r>
+        <w:t>IDS</w:t>
+      </w:r>
+    </w:p>
+    <w:p>
+      <w:pPr>
+        <w:pStyle w:val="Listaszerbekezds"/>
+        <w:numPr>
+          <w:ilvl w:val="0"/>
+          <w:numId w:val="1"/>
+        </w:numPr>
+      </w:pPr>
+      <w:r>
+        <w:rPr>
+          <w:b/>
+          <w:bCs/>
+        </w:rPr>
+        <w:t xml:space="preserve">Előnyei: </w:t>
+      </w:r>
+      <w:r>
+        <w:t>Nem érinti negatívan a hálózati forgalmat.</w:t>
+      </w:r>
+    </w:p>
+    <w:p>
+      <w:pPr>
+        <w:pStyle w:val="Listaszerbekezds"/>
+        <w:numPr>
+          <w:ilvl w:val="0"/>
+          <w:numId w:val="1"/>
+        </w:numPr>
+      </w:pPr>
+      <w:r>
+        <w:rPr>
+          <w:b/>
+          <w:bCs/>
+        </w:rPr>
+        <w:t xml:space="preserve">Hátrányai: </w:t>
+      </w:r>
+      <w:r>
+        <w:t>Nem skálázható és a rosszindulatú csomag célba juttatását nem akadályozza meg.</w:t>
+      </w:r>
+    </w:p>
+    <w:p>
+      <w:pPr>
+        <w:pStyle w:val="Cmsor3"/>
+      </w:pPr>
+      <w:r>
+        <w:t>IPS</w:t>
+      </w:r>
+    </w:p>
+    <w:p>
+      <w:pPr>
+        <w:pStyle w:val="Listaszerbekezds"/>
+        <w:numPr>
+          <w:ilvl w:val="0"/>
+          <w:numId w:val="1"/>
+        </w:numPr>
+      </w:pPr>
+      <w:r>
+        <w:rPr>
+          <w:b/>
+          <w:bCs/>
+        </w:rPr>
+        <w:t>Előnyei:</w:t>
+      </w:r>
+    </w:p>
+    <w:p>
+      <w:pPr>
+        <w:pStyle w:val="Listaszerbekezds"/>
+        <w:numPr>
+          <w:ilvl w:val="1"/>
+          <w:numId w:val="1"/>
+        </w:numPr>
+      </w:pPr>
+      <w:proofErr w:type="spellStart"/>
+      <w:r>
+        <w:t>Single-packet</w:t>
+      </w:r>
+      <w:proofErr w:type="spellEnd"/>
+      <w:r>
+        <w:t xml:space="preserve"> támadásokat megállítja</w:t>
+      </w:r>
+    </w:p>
+    <w:p>
+      <w:pPr>
+        <w:pStyle w:val="Listaszerbekezds"/>
+        <w:numPr>
+          <w:ilvl w:val="1"/>
+          <w:numId w:val="1"/>
+        </w:numPr>
+      </w:pPr>
+      <w:r>
+        <w:t>Real-</w:t>
+      </w:r>
+      <w:proofErr w:type="spellStart"/>
+      <w:r>
+        <w:t>time</w:t>
+      </w:r>
+      <w:proofErr w:type="spellEnd"/>
+      <w:r>
+        <w:t xml:space="preserve"> figyeli a forgalmat</w:t>
+      </w:r>
+    </w:p>
+    <w:p>
+      <w:pPr>
+        <w:pStyle w:val="Listaszerbekezds"/>
+        <w:numPr>
+          <w:ilvl w:val="1"/>
+          <w:numId w:val="1"/>
+        </w:numPr>
+      </w:pPr>
+      <w:r>
+        <w:t>Harmadik és negyedik rétegben figyel</w:t>
+      </w:r>
+    </w:p>
+    <w:p>
+      <w:pPr>
+        <w:pStyle w:val="Listaszerbekezds"/>
+        <w:numPr>
+          <w:ilvl w:val="0"/>
+          <w:numId w:val="1"/>
+        </w:numPr>
+      </w:pPr>
+      <w:r>
+        <w:rPr>
+          <w:b/>
+          <w:bCs/>
+        </w:rPr>
+        <w:t>Hátrányai:</w:t>
+      </w:r>
+    </w:p>
+    <w:p>
+      <w:pPr>
+        <w:pStyle w:val="Listaszerbekezds"/>
+        <w:numPr>
+          <w:ilvl w:val="1"/>
+          <w:numId w:val="1"/>
+        </w:numPr>
+      </w:pPr>
+      <w:r>
+        <w:t>Negatívan érinti a hálózati teljesítményt (</w:t>
+      </w:r>
+      <w:proofErr w:type="spellStart"/>
+      <w:r>
+        <w:t>latency</w:t>
+      </w:r>
+      <w:proofErr w:type="spellEnd"/>
+      <w:r>
+        <w:t xml:space="preserve">, </w:t>
+      </w:r>
+      <w:proofErr w:type="spellStart"/>
+      <w:r>
+        <w:t>jitter</w:t>
+      </w:r>
+      <w:proofErr w:type="spellEnd"/>
+      <w:r>
+        <w:t>)</w:t>
+      </w:r>
+    </w:p>
+    <w:p>
+      <w:pPr>
+        <w:pStyle w:val="Listaszerbekezds"/>
+        <w:numPr>
+          <w:ilvl w:val="1"/>
+          <w:numId w:val="1"/>
+        </w:numPr>
+      </w:pPr>
+      <w:r>
+        <w:t>Kieséskor megszakad a forgalom</w:t>
+      </w:r>
+    </w:p>
+    <w:p>
+      <w:pPr>
+        <w:rPr>
+          <w:rFonts w:asciiTheme="majorHAnsi" w:eastAsiaTheme="majorEastAsia" w:hAnsiTheme="majorHAnsi" w:cstheme="majorBidi"/>
+          <w:color w:val="2F5496" w:themeColor="accent1" w:themeShade="BF"/>
+          <w:sz w:val="32"/>
+          <w:szCs w:val="32"/>
+        </w:rPr>
+      </w:pPr>
+      <w:r>
+        <w:br w:type="page"/>
+      </w:r>
+    </w:p>
+    <w:p>
+      <w:pPr>
+        <w:pStyle w:val="Cmsor1"/>
+      </w:pPr>
+      <w:r>
+        <w:lastRenderedPageBreak/>
+        <w:t>Host alapú IPS megoldások jellemzői, alkalmazása, előnyök és hátrányok</w:t>
+      </w:r>
+    </w:p>
+    <w:p>
+      <w:pPr>
+        <w:pStyle w:val="Cmsor2"/>
+      </w:pPr>
+      <w:proofErr w:type="spellStart"/>
+      <w:r>
+        <w:t>Host</w:t>
+      </w:r>
+      <w:proofErr w:type="spellEnd"/>
+      <w:r>
+        <w:t xml:space="preserve"> alapú IPS megoldás lényege</w:t>
+      </w:r>
+    </w:p>
+    <w:p>
+      <w:pPr>
+        <w:pStyle w:val="Listaszerbekezds"/>
+        <w:numPr>
+          <w:ilvl w:val="0"/>
+          <w:numId w:val="1"/>
+        </w:numPr>
+      </w:pPr>
+      <w:r>
+        <w:t xml:space="preserve">Lényege, hogy a kliensre egy szoftvert telepítenek, ami </w:t>
+      </w:r>
+      <w:proofErr w:type="spellStart"/>
+      <w:r>
+        <w:t>monitorozza</w:t>
+      </w:r>
+      <w:proofErr w:type="spellEnd"/>
+      <w:r>
+        <w:t xml:space="preserve"> a gépen végzett tevékenységeket.</w:t>
+      </w:r>
+    </w:p>
+    <w:p>
+      <w:pPr>
+        <w:pStyle w:val="Listaszerbekezds"/>
+        <w:numPr>
+          <w:ilvl w:val="0"/>
+          <w:numId w:val="1"/>
+        </w:numPr>
+      </w:pPr>
+      <w:r>
+        <w:rPr>
+          <w:b/>
+          <w:bCs/>
+        </w:rPr>
+        <w:t>Előnyei:</w:t>
+      </w:r>
+    </w:p>
+    <w:p>
+      <w:pPr>
+        <w:pStyle w:val="Listaszerbekezds"/>
+        <w:numPr>
+          <w:ilvl w:val="1"/>
+          <w:numId w:val="1"/>
+        </w:numPr>
+      </w:pPr>
+      <w:proofErr w:type="spellStart"/>
+      <w:r>
+        <w:t>Oprendszerre</w:t>
+      </w:r>
+      <w:proofErr w:type="spellEnd"/>
+      <w:r>
+        <w:t xml:space="preserve"> tipikus támadásokat figyeli</w:t>
+      </w:r>
+    </w:p>
+    <w:p>
+      <w:pPr>
+        <w:pStyle w:val="Listaszerbekezds"/>
+        <w:numPr>
+          <w:ilvl w:val="1"/>
+          <w:numId w:val="1"/>
+        </w:numPr>
+      </w:pPr>
+      <w:r>
+        <w:t>Szokásostól eltérő műveleteket is detektálja</w:t>
+      </w:r>
+    </w:p>
+    <w:p>
+      <w:pPr>
+        <w:pStyle w:val="Listaszerbekezds"/>
+        <w:numPr>
+          <w:ilvl w:val="0"/>
+          <w:numId w:val="1"/>
+        </w:numPr>
+      </w:pPr>
+      <w:r>
+        <w:rPr>
+          <w:b/>
+          <w:bCs/>
+        </w:rPr>
+        <w:t>Hátrányai:</w:t>
+      </w:r>
+    </w:p>
+    <w:p>
+      <w:pPr>
+        <w:pStyle w:val="Listaszerbekezds"/>
+        <w:numPr>
+          <w:ilvl w:val="1"/>
+          <w:numId w:val="1"/>
+        </w:numPr>
+      </w:pPr>
+      <w:r>
+        <w:t>Csak lokális</w:t>
+      </w:r>
+    </w:p>
+    <w:p>
+      <w:pPr>
+        <w:pStyle w:val="Listaszerbekezds"/>
+        <w:numPr>
+          <w:ilvl w:val="1"/>
+          <w:numId w:val="1"/>
+        </w:numPr>
+      </w:pPr>
+      <w:r>
+        <w:t>Minden gépen implementálni kell</w:t>
+      </w:r>
+    </w:p>
+    <w:p>
+      <w:pPr>
+        <w:pStyle w:val="Listaszerbekezds"/>
+        <w:numPr>
+          <w:ilvl w:val="1"/>
+          <w:numId w:val="1"/>
+        </w:numPr>
+      </w:pPr>
+      <w:r>
+        <w:t>Nem ismeri az egész hálózatot, mivel a hálózat legvégén van</w:t>
+      </w:r>
+    </w:p>
+    <w:p>
+      <w:pPr>
+        <w:pStyle w:val="Cmsor1"/>
+      </w:pPr>
+      <w:r>
+        <w:t>A hálózat alapú IPS megoldások jellemzői, alkalmazása, eszközei, előnyök és hátrányok</w:t>
+      </w:r>
+    </w:p>
+    <w:p>
+      <w:pPr>
+        <w:pStyle w:val="Cmsor2"/>
+      </w:pPr>
+      <w:r>
+        <w:t>Hálózat alapú IPS megoldás lényege</w:t>
+      </w:r>
+    </w:p>
+    <w:p>
+      <w:pPr>
+        <w:pStyle w:val="Listaszerbekezds"/>
+        <w:numPr>
+          <w:ilvl w:val="0"/>
+          <w:numId w:val="1"/>
+        </w:numPr>
+      </w:pPr>
+      <w:proofErr w:type="spellStart"/>
+      <w:r>
+        <w:t>Host-based</w:t>
+      </w:r>
+      <w:proofErr w:type="spellEnd"/>
+      <w:r>
+        <w:t xml:space="preserve"> szenzorok nem tudják megvédeni a hálózatot, ezért fontos a hálózati szenzorok alkalmazása.</w:t>
+      </w:r>
+    </w:p>
+    <w:p>
+      <w:pPr>
+        <w:pStyle w:val="Listaszerbekezds"/>
+        <w:numPr>
+          <w:ilvl w:val="1"/>
+          <w:numId w:val="1"/>
+        </w:numPr>
+      </w:pPr>
+      <w:r>
+        <w:t>Ezeket a szenzorokat a hálózat megfelelő pontjaira kell telepíteni a maximális biztonság elérése céljából.</w:t>
+      </w:r>
+    </w:p>
+    <w:p>
+      <w:pPr>
+        <w:pStyle w:val="Listaszerbekezds"/>
+        <w:numPr>
+          <w:ilvl w:val="0"/>
+          <w:numId w:val="1"/>
+        </w:numPr>
+      </w:pPr>
+      <w:r>
+        <w:rPr>
+          <w:b/>
+          <w:bCs/>
+        </w:rPr>
+        <w:t>Előnyei:</w:t>
+      </w:r>
+    </w:p>
+    <w:p>
+      <w:pPr>
+        <w:pStyle w:val="Listaszerbekezds"/>
+        <w:numPr>
+          <w:ilvl w:val="1"/>
+          <w:numId w:val="1"/>
+        </w:numPr>
+      </w:pPr>
+      <w:r>
+        <w:t>Költséghatékony</w:t>
+      </w:r>
+    </w:p>
+    <w:p>
+      <w:pPr>
+        <w:pStyle w:val="Listaszerbekezds"/>
+        <w:numPr>
+          <w:ilvl w:val="1"/>
+          <w:numId w:val="1"/>
+        </w:numPr>
+      </w:pPr>
+      <w:r>
+        <w:t>Hálózaton transzparens</w:t>
+      </w:r>
+    </w:p>
+    <w:p>
+      <w:pPr>
+        <w:pStyle w:val="Listaszerbekezds"/>
+        <w:numPr>
+          <w:ilvl w:val="1"/>
+          <w:numId w:val="1"/>
+        </w:numPr>
+      </w:pPr>
+      <w:r>
+        <w:t>Alacsony szintű hálózati eseményeket is látja</w:t>
+      </w:r>
+    </w:p>
+    <w:p>
+      <w:pPr>
+        <w:pStyle w:val="Listaszerbekezds"/>
+        <w:numPr>
+          <w:ilvl w:val="0"/>
+          <w:numId w:val="1"/>
+        </w:numPr>
+      </w:pPr>
+      <w:r>
+        <w:rPr>
+          <w:b/>
+          <w:bCs/>
+        </w:rPr>
+        <w:t>Hátrányok</w:t>
+      </w:r>
+    </w:p>
+    <w:p>
+      <w:pPr>
+        <w:pStyle w:val="Listaszerbekezds"/>
+        <w:numPr>
+          <w:ilvl w:val="1"/>
+          <w:numId w:val="1"/>
+        </w:numPr>
+      </w:pPr>
+      <w:r>
+        <w:t>Titkosított forgalmat nem látja</w:t>
+      </w:r>
+    </w:p>
+    <w:p>
+      <w:pPr>
+        <w:pStyle w:val="Listaszerbekezds"/>
+        <w:numPr>
+          <w:ilvl w:val="1"/>
+          <w:numId w:val="1"/>
+        </w:numPr>
+      </w:pPr>
+      <w:r>
+        <w:t>Nem tudja a támadás sikerességét</w:t>
+      </w:r>
+    </w:p>
+    <w:p>
+      <w:pPr>
+        <w:pStyle w:val="Cmsor2"/>
+      </w:pPr>
+      <w:r>
+        <w:t>Hálózati alapú IPS megoldások eszközei</w:t>
+      </w:r>
+    </w:p>
+    <w:p>
+      <w:pPr>
+        <w:pStyle w:val="Listaszerbekezds"/>
+        <w:numPr>
+          <w:ilvl w:val="0"/>
+          <w:numId w:val="1"/>
+        </w:numPr>
+      </w:pPr>
+      <w:r>
+        <w:rPr>
+          <w:b/>
+          <w:bCs/>
+        </w:rPr>
+        <w:t xml:space="preserve">Port </w:t>
+      </w:r>
+      <w:proofErr w:type="spellStart"/>
+      <w:r>
+        <w:rPr>
+          <w:b/>
+          <w:bCs/>
+        </w:rPr>
+        <w:t>mirroring</w:t>
+      </w:r>
+      <w:proofErr w:type="spellEnd"/>
+      <w:r>
+        <w:rPr>
+          <w:b/>
+          <w:bCs/>
+        </w:rPr>
+        <w:t xml:space="preserve">: </w:t>
+      </w:r>
+      <w:r>
+        <w:t xml:space="preserve">A bejövő csomagokat tovább küldi a cél felé és le is másolja és elküldi egy meghatározott </w:t>
+      </w:r>
+      <w:proofErr w:type="spellStart"/>
+      <w:r>
+        <w:t>portján</w:t>
+      </w:r>
+      <w:proofErr w:type="spellEnd"/>
+      <w:r>
+        <w:t xml:space="preserve"> az analizáló eszköz felé.</w:t>
+      </w:r>
+    </w:p>
+    <w:p>
+      <w:pPr>
+        <w:pStyle w:val="Listaszerbekezds"/>
+        <w:numPr>
+          <w:ilvl w:val="1"/>
+          <w:numId w:val="1"/>
+        </w:numPr>
+      </w:pPr>
+      <w:r>
+        <w:t>CISCO SPAN (</w:t>
+      </w:r>
+      <w:proofErr w:type="spellStart"/>
+      <w:r>
+        <w:t>switched</w:t>
+      </w:r>
+      <w:proofErr w:type="spellEnd"/>
+      <w:r>
+        <w:t xml:space="preserve"> port </w:t>
+      </w:r>
+      <w:proofErr w:type="spellStart"/>
+      <w:r>
+        <w:t>analyzer</w:t>
+      </w:r>
+      <w:proofErr w:type="spellEnd"/>
+      <w:r>
+        <w:t xml:space="preserve">) egy </w:t>
+      </w:r>
+      <w:proofErr w:type="spellStart"/>
+      <w:r>
+        <w:t>cisco</w:t>
+      </w:r>
+      <w:proofErr w:type="spellEnd"/>
+      <w:r>
+        <w:t xml:space="preserve"> implementációja</w:t>
+      </w:r>
+    </w:p>
+    <w:p>
+      <w:pPr>
+        <w:pStyle w:val="Cmsor1"/>
+      </w:pPr>
+      <w:r>
+        <w:t>A „signature” alapú IPS rendszerek működése, jellemzői, alkalmazása</w:t>
+      </w:r>
+    </w:p>
+    <w:p>
+      <w:pPr>
+        <w:pStyle w:val="Listaszerbekezds"/>
+        <w:numPr>
+          <w:ilvl w:val="0"/>
+          <w:numId w:val="1"/>
+        </w:numPr>
+      </w:pPr>
+      <w:r>
+        <w:t>Olyan biztonsági megoldások, amik a hálózati forgalom ellenőrzésére használnak aláírásokat.</w:t>
+      </w:r>
+    </w:p>
+    <w:p>
+      <w:pPr>
+        <w:pStyle w:val="Listaszerbekezds"/>
+        <w:numPr>
+          <w:ilvl w:val="0"/>
+          <w:numId w:val="1"/>
+        </w:numPr>
+      </w:pPr>
+      <w:r>
+        <w:t>Ezek az aláírások egyedi azonosítók, amik a hálózati támadásokra jellemző mintákat és jellemzőket tartalmazzák.</w:t>
+      </w:r>
+    </w:p>
+    <w:p>
+      <w:pPr>
+        <w:pStyle w:val="Listaszerbekezds"/>
+        <w:numPr>
+          <w:ilvl w:val="0"/>
+          <w:numId w:val="1"/>
+        </w:numPr>
+      </w:pPr>
+      <w:r>
+        <w:t>Figyelik a hálózati forgalmat és ha találnak egy aláírást, akkor riaszt. (Rendszergazdának szól)</w:t>
+      </w:r>
+    </w:p>
+    <w:p>
+      <w:pPr>
+        <w:pStyle w:val="Listaszerbekezds"/>
+        <w:numPr>
+          <w:ilvl w:val="0"/>
+          <w:numId w:val="1"/>
+        </w:numPr>
+      </w:pPr>
+      <w:r>
+        <w:t>Gyors reakcióideje van</w:t>
+      </w:r>
+    </w:p>
+    <w:p>
+      <w:pPr>
+        <w:pStyle w:val="Listaszerbekezds"/>
+        <w:numPr>
+          <w:ilvl w:val="0"/>
+          <w:numId w:val="1"/>
+        </w:numPr>
+      </w:pPr>
+      <w:r>
+        <w:t>Magas fokú pontosság és könnyű kezelhetőség.</w:t>
+      </w:r>
+    </w:p>
+    <w:p>
+      <w:pPr>
+        <w:pStyle w:val="Listaszerbekezds"/>
+        <w:numPr>
+          <w:ilvl w:val="0"/>
+          <w:numId w:val="1"/>
+        </w:numPr>
+      </w:pPr>
+      <w:r>
+        <w:t>Javasolt olyan környezetekben használni, ahol a hálózati forgalom ellenőrzése és szabályozása fontos szempont.</w:t>
+      </w:r>
+    </w:p>
+    <w:p>
+      <w:r>
+        <w:br w:type="page"/>
+      </w:r>
+    </w:p>
+    <w:p>
+      <w:pPr>
+        <w:pStyle w:val="Cmsor1"/>
+      </w:pPr>
+      <w:r>
+        <w:lastRenderedPageBreak/>
+        <w:t>A minta-, az anomália-, a policy es a „Honeypot” alapú érzékelés sajátosságai</w:t>
+      </w:r>
+    </w:p>
+    <w:p>
+      <w:pPr>
+        <w:pStyle w:val="Cmsor2"/>
+      </w:pPr>
+      <w:r>
+        <w:t>Minta alapú</w:t>
+      </w:r>
+    </w:p>
+    <w:p>
+      <w:pPr>
+        <w:pStyle w:val="Listaszerbekezds"/>
+        <w:numPr>
+          <w:ilvl w:val="0"/>
+          <w:numId w:val="1"/>
+        </w:numPr>
+      </w:pPr>
+      <w:r>
+        <w:t>Előre definiált mintákat keres a forgalomban.</w:t>
+      </w:r>
+    </w:p>
+    <w:p>
+      <w:pPr>
+        <w:pStyle w:val="Listaszerbekezds"/>
+        <w:numPr>
+          <w:ilvl w:val="0"/>
+          <w:numId w:val="1"/>
+        </w:numPr>
+      </w:pPr>
+      <w:r>
+        <w:t>Atomi és összetett mintákat is felismer.</w:t>
+      </w:r>
+    </w:p>
+    <w:p>
+      <w:pPr>
+        <w:pStyle w:val="Listaszerbekezds"/>
+        <w:numPr>
+          <w:ilvl w:val="0"/>
+          <w:numId w:val="1"/>
+        </w:numPr>
+      </w:pPr>
+      <w:r>
+        <w:rPr>
+          <w:b/>
+          <w:bCs/>
+        </w:rPr>
+        <w:t xml:space="preserve">Előnye: </w:t>
+      </w:r>
+      <w:r>
+        <w:t>Könnyen konfigurálható és kevesebb hibás pozitív eredmény.</w:t>
+      </w:r>
+    </w:p>
+    <w:p>
+      <w:pPr>
+        <w:pStyle w:val="Listaszerbekezds"/>
+        <w:numPr>
+          <w:ilvl w:val="0"/>
+          <w:numId w:val="1"/>
+        </w:numPr>
+      </w:pPr>
+      <w:r>
+        <w:rPr>
+          <w:b/>
+          <w:bCs/>
+        </w:rPr>
+        <w:t>Hátrányai:</w:t>
+      </w:r>
+    </w:p>
+    <w:p>
+      <w:pPr>
+        <w:pStyle w:val="Listaszerbekezds"/>
+        <w:numPr>
+          <w:ilvl w:val="1"/>
+          <w:numId w:val="1"/>
+        </w:numPr>
+      </w:pPr>
+      <w:r>
+        <w:t>Eddig nem ismert hibákat nem tudja felismerni.</w:t>
+      </w:r>
+    </w:p>
+    <w:p>
+      <w:pPr>
+        <w:pStyle w:val="Listaszerbekezds"/>
+        <w:numPr>
+          <w:ilvl w:val="1"/>
+          <w:numId w:val="1"/>
+        </w:numPr>
+      </w:pPr>
+      <w:r>
+        <w:t>Kezdetben sok a hibás pozitív eredmény.</w:t>
+      </w:r>
+    </w:p>
+    <w:p>
+      <w:pPr>
+        <w:pStyle w:val="Listaszerbekezds"/>
+        <w:numPr>
+          <w:ilvl w:val="1"/>
+          <w:numId w:val="1"/>
+        </w:numPr>
+      </w:pPr>
+      <w:r>
+        <w:t>Mintákat folyamatosan frissíteni kell.</w:t>
+      </w:r>
+    </w:p>
+    <w:p>
+      <w:pPr>
+        <w:pStyle w:val="Cmsor2"/>
+      </w:pPr>
+      <w:proofErr w:type="spellStart"/>
+      <w:r>
+        <w:t>Anomaly</w:t>
+      </w:r>
+      <w:proofErr w:type="spellEnd"/>
+      <w:r>
+        <w:t>/Anomália</w:t>
+      </w:r>
+    </w:p>
+    <w:p>
+      <w:pPr>
+        <w:pStyle w:val="Listaszerbekezds"/>
+        <w:numPr>
+          <w:ilvl w:val="0"/>
+          <w:numId w:val="1"/>
+        </w:numPr>
+      </w:pPr>
+      <w:r>
+        <w:t>Normál profilt létre kell hozni, ahol meg kell határozni mi a normális működés és minden ami attól eltér, az negatív.</w:t>
+      </w:r>
+    </w:p>
+    <w:p>
+      <w:pPr>
+        <w:pStyle w:val="Listaszerbekezds"/>
+        <w:numPr>
+          <w:ilvl w:val="0"/>
+          <w:numId w:val="1"/>
+        </w:numPr>
+      </w:pPr>
+      <w:r>
+        <w:rPr>
+          <w:b/>
+          <w:bCs/>
+        </w:rPr>
+        <w:t>Előnyei:</w:t>
+      </w:r>
+    </w:p>
+    <w:p>
+      <w:pPr>
+        <w:pStyle w:val="Listaszerbekezds"/>
+        <w:numPr>
+          <w:ilvl w:val="1"/>
+          <w:numId w:val="1"/>
+        </w:numPr>
+      </w:pPr>
+      <w:r>
+        <w:t>Ismeretlen támadási fajta detektálható</w:t>
+      </w:r>
+    </w:p>
+    <w:p>
+      <w:pPr>
+        <w:pStyle w:val="Listaszerbekezds"/>
+        <w:numPr>
+          <w:ilvl w:val="1"/>
+          <w:numId w:val="1"/>
+        </w:numPr>
+      </w:pPr>
+      <w:r>
+        <w:t>Elég normális mintát meghatározni, nem kell minden támadási fajtára mintát írni.</w:t>
+      </w:r>
+    </w:p>
+    <w:p>
+      <w:pPr>
+        <w:pStyle w:val="Listaszerbekezds"/>
+        <w:numPr>
+          <w:ilvl w:val="0"/>
+          <w:numId w:val="1"/>
+        </w:numPr>
+      </w:pPr>
+      <w:r>
+        <w:rPr>
+          <w:b/>
+          <w:bCs/>
+        </w:rPr>
+        <w:t>Hátrányai:</w:t>
+      </w:r>
+    </w:p>
+    <w:p>
+      <w:pPr>
+        <w:pStyle w:val="Listaszerbekezds"/>
+        <w:numPr>
+          <w:ilvl w:val="1"/>
+          <w:numId w:val="1"/>
+        </w:numPr>
+      </w:pPr>
+      <w:r>
+        <w:t>Nem mondja meg pontosan milyen támadás történik.</w:t>
+      </w:r>
+    </w:p>
+    <w:p>
+      <w:pPr>
+        <w:pStyle w:val="Listaszerbekezds"/>
+        <w:numPr>
+          <w:ilvl w:val="1"/>
+          <w:numId w:val="1"/>
+        </w:numPr>
+      </w:pPr>
+      <w:r>
+        <w:t>Meg kell határozni a normál működést.</w:t>
+      </w:r>
+    </w:p>
+    <w:p>
+      <w:pPr>
+        <w:pStyle w:val="Listaszerbekezds"/>
+        <w:numPr>
+          <w:ilvl w:val="1"/>
+          <w:numId w:val="1"/>
+        </w:numPr>
+      </w:pPr>
+      <w:r>
+        <w:t>Tanulási időszakban biztosan támadásmentesnek kell lenni a hálózatnak, különben az lesz a normális.</w:t>
+      </w:r>
+    </w:p>
+    <w:p>
+      <w:pPr>
+        <w:pStyle w:val="Cmsor2"/>
+      </w:pPr>
+      <w:r>
+        <w:t>Policy alapú</w:t>
+      </w:r>
+    </w:p>
+    <w:p>
+      <w:pPr>
+        <w:pStyle w:val="Listaszerbekezds"/>
+        <w:numPr>
+          <w:ilvl w:val="0"/>
+          <w:numId w:val="1"/>
+        </w:numPr>
+      </w:pPr>
+      <w:r>
+        <w:t>Nem mintákat határoz meg, hanem viselkedéseket.</w:t>
+      </w:r>
+    </w:p>
+    <w:p>
+      <w:pPr>
+        <w:pStyle w:val="Listaszerbekezds"/>
+        <w:numPr>
+          <w:ilvl w:val="0"/>
+          <w:numId w:val="1"/>
+        </w:numPr>
+      </w:pPr>
+      <w:r>
+        <w:t>Riaszt, ha x csinál y-t.</w:t>
+      </w:r>
+    </w:p>
+    <w:p>
+      <w:pPr>
+        <w:pStyle w:val="Listaszerbekezds"/>
+        <w:numPr>
+          <w:ilvl w:val="0"/>
+          <w:numId w:val="1"/>
+        </w:numPr>
+      </w:pPr>
+      <w:r>
+        <w:t>Mindenre alkalmazkodik.</w:t>
+      </w:r>
+    </w:p>
+    <w:p>
+      <w:pPr>
+        <w:pStyle w:val="Listaszerbekezds"/>
+        <w:numPr>
+          <w:ilvl w:val="0"/>
+          <w:numId w:val="1"/>
+        </w:numPr>
+      </w:pPr>
+      <w:r>
+        <w:rPr>
+          <w:b/>
+          <w:bCs/>
+        </w:rPr>
+        <w:t xml:space="preserve">Előnye: </w:t>
+      </w:r>
+      <w:r>
+        <w:t>Ismeretlen támadások detektálása</w:t>
+      </w:r>
+    </w:p>
+    <w:p>
+      <w:pPr>
+        <w:pStyle w:val="Listaszerbekezds"/>
+        <w:numPr>
+          <w:ilvl w:val="0"/>
+          <w:numId w:val="1"/>
+        </w:numPr>
+      </w:pPr>
+      <w:r>
+        <w:rPr>
+          <w:b/>
+          <w:bCs/>
+        </w:rPr>
+        <w:t>Hátrányai:</w:t>
+      </w:r>
+    </w:p>
+    <w:p>
+      <w:pPr>
+        <w:pStyle w:val="Listaszerbekezds"/>
+        <w:numPr>
+          <w:ilvl w:val="1"/>
+          <w:numId w:val="1"/>
+        </w:numPr>
+      </w:pPr>
+      <w:r>
+        <w:t>Nehéz nagy profilokba kategorizálni a hálózati forgalmat nagy hálózaton</w:t>
+      </w:r>
+    </w:p>
+    <w:p>
+      <w:pPr>
+        <w:pStyle w:val="Listaszerbekezds"/>
+        <w:numPr>
+          <w:ilvl w:val="1"/>
+          <w:numId w:val="1"/>
+        </w:numPr>
+      </w:pPr>
+      <w:r>
+        <w:t>Nem változhat a hálózati forgalom profilja</w:t>
+      </w:r>
+    </w:p>
+    <w:p>
+      <w:pPr>
+        <w:pStyle w:val="Cmsor2"/>
+      </w:pPr>
+      <w:proofErr w:type="spellStart"/>
+      <w:r>
+        <w:t>HoneyPot</w:t>
+      </w:r>
+      <w:proofErr w:type="spellEnd"/>
+    </w:p>
+    <w:p>
+      <w:pPr>
+        <w:pStyle w:val="Listaszerbekezds"/>
+        <w:numPr>
+          <w:ilvl w:val="0"/>
+          <w:numId w:val="1"/>
+        </w:numPr>
+      </w:pPr>
+      <w:r>
+        <w:t>Álszervereket állít a hálózatba, hogy azt támadják.</w:t>
+      </w:r>
+    </w:p>
+    <w:p>
+      <w:pPr>
+        <w:pStyle w:val="Listaszerbekezds"/>
+        <w:numPr>
+          <w:ilvl w:val="0"/>
+          <w:numId w:val="1"/>
+        </w:numPr>
+      </w:pPr>
+      <w:r>
+        <w:t xml:space="preserve">Adatokat gyűjt a különböző támadásokról, így finom hangolva az IDS, IPS </w:t>
+      </w:r>
+      <w:proofErr w:type="spellStart"/>
+      <w:r>
+        <w:t>szenzorait</w:t>
+      </w:r>
+      <w:proofErr w:type="spellEnd"/>
+      <w:r>
+        <w:t>.</w:t>
+      </w:r>
+    </w:p>
+    <w:p>
+      <w:pPr>
+        <w:pStyle w:val="Listaszerbekezds"/>
+        <w:numPr>
+          <w:ilvl w:val="0"/>
+          <w:numId w:val="1"/>
+        </w:numPr>
+      </w:pPr>
+      <w:r>
+        <w:t>Biztonsági cégek alkalmazzák kutatás céljából.</w:t>
+      </w:r>
+    </w:p>
+    <w:p>
+      <w:pPr>
+        <w:pStyle w:val="Listaszerbekezds"/>
+        <w:numPr>
+          <w:ilvl w:val="0"/>
+          <w:numId w:val="1"/>
+        </w:numPr>
+      </w:pPr>
+      <w:r>
+        <w:rPr>
+          <w:b/>
+          <w:bCs/>
+        </w:rPr>
+        <w:t>Előnyei:</w:t>
+      </w:r>
+    </w:p>
+    <w:p>
+      <w:pPr>
+        <w:pStyle w:val="Listaszerbekezds"/>
+        <w:numPr>
+          <w:ilvl w:val="1"/>
+          <w:numId w:val="1"/>
+        </w:numPr>
+      </w:pPr>
+      <w:r>
+        <w:t>Megtéveszti, lelassítja a támadókat</w:t>
+      </w:r>
+    </w:p>
+    <w:p>
+      <w:pPr>
+        <w:pStyle w:val="Listaszerbekezds"/>
+        <w:numPr>
+          <w:ilvl w:val="1"/>
+          <w:numId w:val="1"/>
+        </w:numPr>
+      </w:pPr>
+      <w:r>
+        <w:t>Információkat gyűjt a támadásról</w:t>
+      </w:r>
+    </w:p>
+    <w:p>
+      <w:pPr>
+        <w:pStyle w:val="Listaszerbekezds"/>
+        <w:numPr>
+          <w:ilvl w:val="0"/>
+          <w:numId w:val="1"/>
+        </w:numPr>
+      </w:pPr>
+      <w:r>
+        <w:rPr>
+          <w:b/>
+          <w:bCs/>
+        </w:rPr>
+        <w:t xml:space="preserve">Hátrányai: </w:t>
+      </w:r>
+      <w:r>
+        <w:t>Dedikált szervert, eszközt igényel</w:t>
+      </w:r>
+    </w:p>
+    <w:p>
+      <w:pPr>
+        <w:rPr>
+          <w:rFonts w:asciiTheme="majorHAnsi" w:eastAsiaTheme="majorEastAsia" w:hAnsiTheme="majorHAnsi" w:cstheme="majorBidi"/>
+          <w:color w:val="2F5496" w:themeColor="accent1" w:themeShade="BF"/>
+          <w:sz w:val="32"/>
+          <w:szCs w:val="32"/>
+        </w:rPr>
+      </w:pPr>
+      <w:r>
+        <w:br w:type="page"/>
+      </w:r>
+    </w:p>
+    <w:p>
+      <w:pPr>
+        <w:pStyle w:val="Cmsor1"/>
+      </w:pPr>
+      <w:r>
+        <w:lastRenderedPageBreak/>
+        <w:t>A riasztások veszélyességi fokozatai, a riasztások kezelése, téves riasztás típusok</w:t>
+      </w:r>
+    </w:p>
+    <w:p>
+      <w:pPr>
+        <w:pStyle w:val="Cmsor2"/>
+      </w:pPr>
+      <w:r>
+        <w:t>Riasztások típusai</w:t>
+      </w:r>
+    </w:p>
+    <w:p>
+      <w:pPr>
+        <w:pStyle w:val="Listaszerbekezds"/>
+        <w:numPr>
+          <w:ilvl w:val="0"/>
+          <w:numId w:val="1"/>
+        </w:numPr>
+        <w:rPr>
+          <w:b/>
+          <w:bCs/>
+        </w:rPr>
+      </w:pPr>
+      <w:proofErr w:type="spellStart"/>
+      <w:r>
+        <w:rPr>
+          <w:b/>
+          <w:bCs/>
+        </w:rPr>
+        <w:t>False</w:t>
+      </w:r>
+      <w:proofErr w:type="spellEnd"/>
+      <w:r>
+        <w:rPr>
+          <w:b/>
+          <w:bCs/>
+        </w:rPr>
+        <w:t xml:space="preserve"> </w:t>
+      </w:r>
+      <w:proofErr w:type="spellStart"/>
+      <w:r>
+        <w:rPr>
+          <w:b/>
+          <w:bCs/>
+        </w:rPr>
+        <w:t>positive</w:t>
+      </w:r>
+      <w:proofErr w:type="spellEnd"/>
+      <w:r>
+        <w:rPr>
+          <w:b/>
+          <w:bCs/>
+        </w:rPr>
+        <w:t xml:space="preserve">: </w:t>
+      </w:r>
+      <w:r>
+        <w:t>Elvárt, de nem kívánt riasztás.</w:t>
+      </w:r>
+    </w:p>
+    <w:p>
+      <w:pPr>
+        <w:pStyle w:val="Listaszerbekezds"/>
+        <w:numPr>
+          <w:ilvl w:val="0"/>
+          <w:numId w:val="1"/>
+        </w:numPr>
+        <w:rPr>
+          <w:b/>
+          <w:bCs/>
+        </w:rPr>
+      </w:pPr>
+      <w:proofErr w:type="spellStart"/>
+      <w:r>
+        <w:rPr>
+          <w:b/>
+          <w:bCs/>
+        </w:rPr>
+        <w:t>False</w:t>
+      </w:r>
+      <w:proofErr w:type="spellEnd"/>
+      <w:r>
+        <w:rPr>
+          <w:b/>
+          <w:bCs/>
+        </w:rPr>
+        <w:t xml:space="preserve"> negatíve: </w:t>
+      </w:r>
+      <w:r>
+        <w:t>Rendszer nem ismeri fel a támadást.</w:t>
+      </w:r>
+    </w:p>
+    <w:p>
+      <w:pPr>
+        <w:pStyle w:val="Listaszerbekezds"/>
+        <w:numPr>
+          <w:ilvl w:val="0"/>
+          <w:numId w:val="1"/>
+        </w:numPr>
+        <w:rPr>
+          <w:b/>
+          <w:bCs/>
+        </w:rPr>
+      </w:pPr>
+      <w:proofErr w:type="spellStart"/>
+      <w:r>
+        <w:rPr>
+          <w:b/>
+          <w:bCs/>
+        </w:rPr>
+        <w:t>True</w:t>
+      </w:r>
+      <w:proofErr w:type="spellEnd"/>
+      <w:r>
+        <w:rPr>
+          <w:b/>
+          <w:bCs/>
+        </w:rPr>
+        <w:t xml:space="preserve"> </w:t>
+      </w:r>
+      <w:proofErr w:type="spellStart"/>
+      <w:r>
+        <w:rPr>
+          <w:b/>
+          <w:bCs/>
+        </w:rPr>
+        <w:t>positive</w:t>
+      </w:r>
+      <w:proofErr w:type="spellEnd"/>
+      <w:r>
+        <w:rPr>
+          <w:b/>
+          <w:bCs/>
+        </w:rPr>
+        <w:t xml:space="preserve">: </w:t>
+      </w:r>
+      <w:r>
+        <w:t>Helyesen ismeri fel a támadást.</w:t>
+      </w:r>
+    </w:p>
+    <w:p>
+      <w:pPr>
+        <w:pStyle w:val="Listaszerbekezds"/>
+        <w:numPr>
+          <w:ilvl w:val="0"/>
+          <w:numId w:val="1"/>
+        </w:numPr>
+        <w:rPr>
+          <w:b/>
+          <w:bCs/>
+        </w:rPr>
+      </w:pPr>
+      <w:proofErr w:type="spellStart"/>
+      <w:r>
+        <w:rPr>
+          <w:b/>
+          <w:bCs/>
+        </w:rPr>
+        <w:t>True</w:t>
+      </w:r>
+      <w:proofErr w:type="spellEnd"/>
+      <w:r>
+        <w:rPr>
+          <w:b/>
+          <w:bCs/>
+        </w:rPr>
+        <w:t xml:space="preserve"> negatíve:</w:t>
+      </w:r>
+      <w:r>
+        <w:t xml:space="preserve"> Helyes működésnél nem riaszt.</w:t>
+      </w:r>
+    </w:p>
+    <w:p>
+      <w:pPr>
+        <w:pStyle w:val="Cmsor2"/>
+      </w:pPr>
+      <w:r>
+        <w:t>Riasztások kezelése</w:t>
+      </w:r>
+    </w:p>
+    <w:p>
+      <w:pPr>
+        <w:pStyle w:val="Listaszerbekezds"/>
+        <w:numPr>
+          <w:ilvl w:val="0"/>
+          <w:numId w:val="1"/>
+        </w:numPr>
+      </w:pPr>
+      <w:r>
+        <w:t>Figyelmeztetés</w:t>
+      </w:r>
+    </w:p>
+    <w:p>
+      <w:pPr>
+        <w:pStyle w:val="Listaszerbekezds"/>
+        <w:numPr>
+          <w:ilvl w:val="0"/>
+          <w:numId w:val="1"/>
+        </w:numPr>
+      </w:pPr>
+      <w:proofErr w:type="spellStart"/>
+      <w:r>
+        <w:t>Logolás</w:t>
+      </w:r>
+      <w:proofErr w:type="spellEnd"/>
+    </w:p>
+    <w:p>
+      <w:pPr>
+        <w:pStyle w:val="Listaszerbekezds"/>
+        <w:numPr>
+          <w:ilvl w:val="0"/>
+          <w:numId w:val="1"/>
+        </w:numPr>
+      </w:pPr>
+      <w:r>
+        <w:t>Aktivitás megszakítása</w:t>
+      </w:r>
+    </w:p>
+    <w:p>
+      <w:pPr>
+        <w:pStyle w:val="Listaszerbekezds"/>
+        <w:numPr>
+          <w:ilvl w:val="0"/>
+          <w:numId w:val="1"/>
+        </w:numPr>
+      </w:pPr>
+      <w:r>
+        <w:t xml:space="preserve">TCP kapcsolat </w:t>
+      </w:r>
+      <w:proofErr w:type="spellStart"/>
+      <w:r>
+        <w:t>reset</w:t>
+      </w:r>
+      <w:proofErr w:type="spellEnd"/>
+    </w:p>
+    <w:p>
+      <w:pPr>
+        <w:pStyle w:val="Listaszerbekezds"/>
+        <w:numPr>
+          <w:ilvl w:val="0"/>
+          <w:numId w:val="1"/>
+        </w:numPr>
+      </w:pPr>
+      <w:r>
+        <w:t>Jövőbeli kapcsolat blokkolása</w:t>
+      </w:r>
+    </w:p>
+    <w:p>
+      <w:pPr>
+        <w:pStyle w:val="Listaszerbekezds"/>
+        <w:numPr>
+          <w:ilvl w:val="0"/>
+          <w:numId w:val="1"/>
+        </w:numPr>
+      </w:pPr>
+      <w:r>
+        <w:t>Engedélyezés</w:t>
       </w:r>
     </w:p>
     <w:sectPr>
@@ -57,6 +1652,126 @@
     </w:sectPr>
   </w:body>
 </w:document>
+</file>
+
+<file path=word/numbering.xml><?xml version="1.0" encoding="utf-8"?>
+<w:numbering xmlns:wpc="http://schemas.microsoft.com/office/word/2010/wordprocessingCanvas" xmlns:cx="http://schemas.microsoft.com/office/drawing/2014/chartex" xmlns:cx1="http://schemas.microsoft.com/office/drawing/2015/9/8/chartex" xmlns:cx2="http://schemas.microsoft.com/office/drawing/2015/10/21/chartex" xmlns:cx3="http://schemas.microsoft.com/office/drawing/2016/5/9/chartex" xmlns:cx4="http://schemas.microsoft.com/office/drawing/2016/5/10/chartex" xmlns:cx5="http://schemas.microsoft.com/office/drawing/2016/5/11/chartex" xmlns:cx6="http://schemas.microsoft.com/office/drawing/2016/5/12/chartex" xmlns:cx7="http://schemas.microsoft.com/office/drawing/2016/5/13/chartex" xmlns:cx8="http://schemas.microsoft.com/office/drawing/2016/5/14/chartex" xmlns:mc="http://schemas.openxmlformats.org/markup-compatibility/2006" xmlns:aink="http://schemas.microsoft.com/office/drawing/2016/ink" xmlns:am3d="http://schemas.microsoft.com/office/drawing/2017/model3d" xmlns:o="urn:schemas-microsoft-com:office:office" xmlns:oel="http://schemas.microsoft.com/office/2019/extlst" xmlns:r="http://schemas.openxmlformats.org/officeDocument/2006/relationships" xmlns:m="http://schemas.openxmlformats.org/officeDocument/2006/math" xmlns:v="urn:schemas-microsoft-com:vml" xmlns:wp14="http://schemas.microsoft.com/office/word/2010/wordprocessingDrawing" xmlns:wp="http://schemas.openxmlformats.org/drawingml/2006/wordprocessingDrawing" xmlns:w10="urn:schemas-microsoft-com:office:word" xmlns:w="http://schemas.openxmlformats.org/wordprocessingml/2006/main" xmlns:w14="http://schemas.microsoft.com/office/word/2010/wordml" xmlns:w15="http://schemas.microsoft.com/office/word/2012/wordml" xmlns:w16cex="http://schemas.microsoft.com/office/word/2018/wordml/cex" xmlns:w16cid="http://schemas.microsoft.com/office/word/2016/wordml/cid" xmlns:w16="http://schemas.microsoft.com/office/word/2018/wordml" xmlns:w16sdtdh="http://schemas.microsoft.com/office/word/2020/wordml/sdtdatahash" xmlns:w16se="http://schemas.microsoft.com/office/word/2015/wordml/symex" xmlns:wpg="http://schemas.microsoft.com/office/word/2010/wordprocessingGroup" xmlns:wpi="http://schemas.microsoft.com/office/word/2010/wordprocessingInk" xmlns:wne="http://schemas.microsoft.com/office/word/2006/wordml" xmlns:wps="http://schemas.microsoft.com/office/word/2010/wordprocessingShape" mc:Ignorable="w14 w15 w16se w16cid w16 w16cex w16sdtdh wp14">
+  <w:abstractNum w:abstractNumId="0" w15:restartNumberingAfterBreak="0">
+    <w:nsid w:val="3A1D37EB"/>
+    <w:multiLevelType w:val="hybridMultilevel"/>
+    <w:tmpl w:val="A4469120"/>
+    <w:lvl w:ilvl="0" w:tplc="0C1499AA">
+      <w:numFmt w:val="bullet"/>
+      <w:lvlText w:val="-"/>
+      <w:lvlJc w:val="left"/>
+      <w:pPr>
+        <w:ind w:left="720" w:hanging="360"/>
+      </w:pPr>
+      <w:rPr>
+        <w:rFonts w:ascii="Calibri" w:eastAsiaTheme="minorHAnsi" w:hAnsi="Calibri" w:cs="Calibri" w:hint="default"/>
+      </w:rPr>
+    </w:lvl>
+    <w:lvl w:ilvl="1" w:tplc="040E0003">
+      <w:start w:val="1"/>
+      <w:numFmt w:val="bullet"/>
+      <w:lvlText w:val="o"/>
+      <w:lvlJc w:val="left"/>
+      <w:pPr>
+        <w:ind w:left="1440" w:hanging="360"/>
+      </w:pPr>
+      <w:rPr>
+        <w:rFonts w:ascii="Courier New" w:hAnsi="Courier New" w:cs="Courier New" w:hint="default"/>
+      </w:rPr>
+    </w:lvl>
+    <w:lvl w:ilvl="2" w:tplc="040E0005" w:tentative="1">
+      <w:start w:val="1"/>
+      <w:numFmt w:val="bullet"/>
+      <w:lvlText w:val=""/>
+      <w:lvlJc w:val="left"/>
+      <w:pPr>
+        <w:ind w:left="2160" w:hanging="360"/>
+      </w:pPr>
+      <w:rPr>
+        <w:rFonts w:ascii="Wingdings" w:hAnsi="Wingdings" w:hint="default"/>
+      </w:rPr>
+    </w:lvl>
+    <w:lvl w:ilvl="3" w:tplc="040E0001" w:tentative="1">
+      <w:start w:val="1"/>
+      <w:numFmt w:val="bullet"/>
+      <w:lvlText w:val=""/>
+      <w:lvlJc w:val="left"/>
+      <w:pPr>
+        <w:ind w:left="2880" w:hanging="360"/>
+      </w:pPr>
+      <w:rPr>
+        <w:rFonts w:ascii="Symbol" w:hAnsi="Symbol" w:hint="default"/>
+      </w:rPr>
+    </w:lvl>
+    <w:lvl w:ilvl="4" w:tplc="040E0003" w:tentative="1">
+      <w:start w:val="1"/>
+      <w:numFmt w:val="bullet"/>
+      <w:lvlText w:val="o"/>
+      <w:lvlJc w:val="left"/>
+      <w:pPr>
+        <w:ind w:left="3600" w:hanging="360"/>
+      </w:pPr>
+      <w:rPr>
+        <w:rFonts w:ascii="Courier New" w:hAnsi="Courier New" w:cs="Courier New" w:hint="default"/>
+      </w:rPr>
+    </w:lvl>
+    <w:lvl w:ilvl="5" w:tplc="040E0005" w:tentative="1">
+      <w:start w:val="1"/>
+      <w:numFmt w:val="bullet"/>
+      <w:lvlText w:val=""/>
+      <w:lvlJc w:val="left"/>
+      <w:pPr>
+        <w:ind w:left="4320" w:hanging="360"/>
+      </w:pPr>
+      <w:rPr>
+        <w:rFonts w:ascii="Wingdings" w:hAnsi="Wingdings" w:hint="default"/>
+      </w:rPr>
+    </w:lvl>
+    <w:lvl w:ilvl="6" w:tplc="040E0001" w:tentative="1">
+      <w:start w:val="1"/>
+      <w:numFmt w:val="bullet"/>
+      <w:lvlText w:val=""/>
+      <w:lvlJc w:val="left"/>
+      <w:pPr>
+        <w:ind w:left="5040" w:hanging="360"/>
+      </w:pPr>
+      <w:rPr>
+        <w:rFonts w:ascii="Symbol" w:hAnsi="Symbol" w:hint="default"/>
+      </w:rPr>
+    </w:lvl>
+    <w:lvl w:ilvl="7" w:tplc="040E0003" w:tentative="1">
+      <w:start w:val="1"/>
+      <w:numFmt w:val="bullet"/>
+      <w:lvlText w:val="o"/>
+      <w:lvlJc w:val="left"/>
+      <w:pPr>
+        <w:ind w:left="5760" w:hanging="360"/>
+      </w:pPr>
+      <w:rPr>
+        <w:rFonts w:ascii="Courier New" w:hAnsi="Courier New" w:cs="Courier New" w:hint="default"/>
+      </w:rPr>
+    </w:lvl>
+    <w:lvl w:ilvl="8" w:tplc="040E0005" w:tentative="1">
+      <w:start w:val="1"/>
+      <w:numFmt w:val="bullet"/>
+      <w:lvlText w:val=""/>
+      <w:lvlJc w:val="left"/>
+      <w:pPr>
+        <w:ind w:left="6480" w:hanging="360"/>
+      </w:pPr>
+      <w:rPr>
+        <w:rFonts w:ascii="Wingdings" w:hAnsi="Wingdings" w:hint="default"/>
+      </w:rPr>
+    </w:lvl>
+  </w:abstractNum>
+  <w:num w:numId="1" w16cid:durableId="740904218">
+    <w:abstractNumId w:val="0"/>
+  </w:num>
+</w:numbering>
 </file>
 
 <file path=word/styles.xml><?xml version="1.0" encoding="utf-8"?>
@@ -490,6 +2205,52 @@
       <w:szCs w:val="32"/>
     </w:rPr>
   </w:style>
+  <w:style w:type="paragraph" w:styleId="Cmsor2">
+    <w:name w:val="heading 2"/>
+    <w:basedOn w:val="Norml"/>
+    <w:next w:val="Norml"/>
+    <w:link w:val="Cmsor2Char"/>
+    <w:uiPriority w:val="9"/>
+    <w:unhideWhenUsed/>
+    <w:qFormat/>
+    <w:rsid w:val="008D1AF9"/>
+    <w:pPr>
+      <w:keepNext/>
+      <w:keepLines/>
+      <w:spacing w:before="40" w:line="259" w:lineRule="auto"/>
+      <w:outlineLvl w:val="1"/>
+    </w:pPr>
+    <w:rPr>
+      <w:rFonts w:asciiTheme="majorHAnsi" w:eastAsiaTheme="majorEastAsia" w:hAnsiTheme="majorHAnsi" w:cstheme="majorBidi"/>
+      <w:noProof w:val="0"/>
+      <w:color w:val="2F5496" w:themeColor="accent1" w:themeShade="BF"/>
+      <w:sz w:val="26"/>
+      <w:szCs w:val="26"/>
+      <w:lang w:val="hu-HU"/>
+    </w:rPr>
+  </w:style>
+  <w:style w:type="paragraph" w:styleId="Cmsor3">
+    <w:name w:val="heading 3"/>
+    <w:basedOn w:val="Norml"/>
+    <w:next w:val="Norml"/>
+    <w:link w:val="Cmsor3Char"/>
+    <w:uiPriority w:val="9"/>
+    <w:unhideWhenUsed/>
+    <w:qFormat/>
+    <w:rsid w:val="008D1AF9"/>
+    <w:pPr>
+      <w:keepNext/>
+      <w:keepLines/>
+      <w:spacing w:before="40" w:line="259" w:lineRule="auto"/>
+      <w:outlineLvl w:val="2"/>
+    </w:pPr>
+    <w:rPr>
+      <w:rFonts w:asciiTheme="majorHAnsi" w:eastAsiaTheme="majorEastAsia" w:hAnsiTheme="majorHAnsi" w:cstheme="majorBidi"/>
+      <w:noProof w:val="0"/>
+      <w:color w:val="1F3763" w:themeColor="accent1" w:themeShade="7F"/>
+      <w:lang w:val="hu-HU"/>
+    </w:rPr>
+  </w:style>
   <w:style w:type="character" w:default="1" w:styleId="Bekezdsalapbettpusa">
     <w:name w:val="Default Paragraph Font"/>
     <w:uiPriority w:val="1"/>
@@ -530,6 +2291,51 @@
       <w:sz w:val="32"/>
       <w:szCs w:val="32"/>
       <w:lang w:val="en-US"/>
+    </w:rPr>
+  </w:style>
+  <w:style w:type="character" w:customStyle="1" w:styleId="Cmsor2Char">
+    <w:name w:val="Címsor 2 Char"/>
+    <w:basedOn w:val="Bekezdsalapbettpusa"/>
+    <w:link w:val="Cmsor2"/>
+    <w:uiPriority w:val="9"/>
+    <w:rsid w:val="008D1AF9"/>
+    <w:rPr>
+      <w:rFonts w:asciiTheme="majorHAnsi" w:eastAsiaTheme="majorEastAsia" w:hAnsiTheme="majorHAnsi" w:cstheme="majorBidi"/>
+      <w:color w:val="2F5496" w:themeColor="accent1" w:themeShade="BF"/>
+      <w:sz w:val="26"/>
+      <w:szCs w:val="26"/>
+    </w:rPr>
+  </w:style>
+  <w:style w:type="character" w:customStyle="1" w:styleId="Cmsor3Char">
+    <w:name w:val="Címsor 3 Char"/>
+    <w:basedOn w:val="Bekezdsalapbettpusa"/>
+    <w:link w:val="Cmsor3"/>
+    <w:uiPriority w:val="9"/>
+    <w:rsid w:val="008D1AF9"/>
+    <w:rPr>
+      <w:rFonts w:asciiTheme="majorHAnsi" w:eastAsiaTheme="majorEastAsia" w:hAnsiTheme="majorHAnsi" w:cstheme="majorBidi"/>
+      <w:color w:val="1F3763" w:themeColor="accent1" w:themeShade="7F"/>
+      <w:sz w:val="24"/>
+      <w:szCs w:val="24"/>
+    </w:rPr>
+  </w:style>
+  <w:style w:type="paragraph" w:styleId="Listaszerbekezds">
+    <w:name w:val="List Paragraph"/>
+    <w:basedOn w:val="Norml"/>
+    <w:uiPriority w:val="34"/>
+    <w:qFormat/>
+    <w:rsid w:val="008D1AF9"/>
+    <w:pPr>
+      <w:spacing w:after="160" w:line="259" w:lineRule="auto"/>
+      <w:ind w:left="720"/>
+      <w:contextualSpacing/>
+    </w:pPr>
+    <w:rPr>
+      <w:rFonts w:asciiTheme="minorHAnsi" w:eastAsiaTheme="minorHAnsi" w:hAnsiTheme="minorHAnsi" w:cstheme="minorBidi"/>
+      <w:noProof w:val="0"/>
+      <w:sz w:val="22"/>
+      <w:szCs w:val="22"/>
+      <w:lang w:val="hu-HU"/>
     </w:rPr>
   </w:style>
 </w:styles>

</xml_diff>